<commit_message>
text and technology updates, update with new resume
</commit_message>
<xml_diff>
--- a/public/james_littlefield_resume.docx
+++ b/public/james_littlefield_resume.docx
@@ -65,8 +65,14 @@
       <w:pPr>
         <w:spacing w:after="0" w:line="240" w:lineRule="auto"/>
         <w:jc w:val="right"/>
+        <w:rPr>
+          <w:color w:val="000000" w:themeColor="text1"/>
+        </w:rPr>
       </w:pPr>
       <w:r>
+        <w:rPr>
+          <w:color w:val="000000" w:themeColor="text1"/>
+        </w:rPr>
         <w:t>404-272-1963</w:t>
       </w:r>
     </w:p>
@@ -75,6 +81,7 @@
         <w:spacing w:after="0" w:line="240" w:lineRule="auto"/>
         <w:jc w:val="right"/>
         <w:rPr>
+          <w:rStyle w:val="Hyperlink"/>
           <w:color w:val="000000" w:themeColor="text1"/>
         </w:rPr>
       </w:pPr>
@@ -84,7 +91,39 @@
             <w:rStyle w:val="Hyperlink"/>
             <w:color w:val="000000" w:themeColor="text1"/>
           </w:rPr>
-          <w:t>LinkedIn</w:t>
+          <w:t>Link</w:t>
+        </w:r>
+        <w:r>
+          <w:rPr>
+            <w:rStyle w:val="Hyperlink"/>
+            <w:color w:val="000000" w:themeColor="text1"/>
+          </w:rPr>
+          <w:t>e</w:t>
+        </w:r>
+        <w:r>
+          <w:rPr>
+            <w:rStyle w:val="Hyperlink"/>
+            <w:color w:val="000000" w:themeColor="text1"/>
+          </w:rPr>
+          <w:t>dIn</w:t>
+        </w:r>
+      </w:hyperlink>
+    </w:p>
+    <w:p>
+      <w:pPr>
+        <w:spacing w:after="0" w:line="240" w:lineRule="auto"/>
+        <w:jc w:val="right"/>
+        <w:rPr>
+          <w:color w:val="000000" w:themeColor="text1"/>
+        </w:rPr>
+      </w:pPr>
+      <w:hyperlink r:id="rId9" w:history="1">
+        <w:r>
+          <w:rPr>
+            <w:rStyle w:val="Hyperlink"/>
+            <w:color w:val="000000" w:themeColor="text1"/>
+          </w:rPr>
+          <w:t>Portfolio</w:t>
         </w:r>
       </w:hyperlink>
     </w:p>
@@ -138,9 +177,9 @@
               <w:tblLook w:val="04A0" w:firstRow="1" w:lastRow="0" w:firstColumn="1" w:lastColumn="0" w:noHBand="0" w:noVBand="1"/>
             </w:tblPr>
             <w:tblGrid>
-              <w:gridCol w:w="2113"/>
-              <w:gridCol w:w="2022"/>
-              <w:gridCol w:w="2127"/>
+              <w:gridCol w:w="2095"/>
+              <w:gridCol w:w="2003"/>
+              <w:gridCol w:w="2164"/>
               <w:gridCol w:w="2029"/>
             </w:tblGrid>
             <w:tr>
@@ -388,7 +427,7 @@
                   </w:pPr>
                   <w:proofErr w:type="spellStart"/>
                   <w:r>
-                    <w:t>Hasura</w:t>
+                    <w:t>PostgresSQL</w:t>
                   </w:r>
                   <w:proofErr w:type="spellEnd"/>
                 </w:p>
@@ -464,6 +503,30 @@
                   <w:r>
                     <w:t>Git</w:t>
                   </w:r>
+                  <w:r>
+                    <w:t>/</w:t>
+                  </w:r>
+                  <w:proofErr w:type="spellStart"/>
+                  <w:r>
+                    <w:t>Github</w:t>
+                  </w:r>
+                  <w:proofErr w:type="spellEnd"/>
+                </w:p>
+                <w:p>
+                  <w:pPr>
+                    <w:pStyle w:val="ResumeText"/>
+                    <w:numPr>
+                      <w:ilvl w:val="0"/>
+                      <w:numId w:val="4"/>
+                    </w:numPr>
+                    <w:spacing w:line="240" w:lineRule="auto"/>
+                    <w:ind w:right="0"/>
+                  </w:pPr>
+                  <w:proofErr w:type="spellStart"/>
+                  <w:r>
+                    <w:t>Vite</w:t>
+                  </w:r>
+                  <w:proofErr w:type="spellEnd"/>
                 </w:p>
                 <w:p>
                   <w:pPr>
@@ -476,35 +539,7 @@
                     <w:ind w:right="0"/>
                   </w:pPr>
                   <w:r>
-                    <w:t>NPM</w:t>
-                  </w:r>
-                </w:p>
-                <w:p>
-                  <w:pPr>
-                    <w:pStyle w:val="ResumeText"/>
-                    <w:numPr>
-                      <w:ilvl w:val="0"/>
-                      <w:numId w:val="4"/>
-                    </w:numPr>
-                    <w:spacing w:line="240" w:lineRule="auto"/>
-                    <w:ind w:right="0"/>
-                  </w:pPr>
-                  <w:r>
-                    <w:t>ES6+</w:t>
-                  </w:r>
-                </w:p>
-                <w:p>
-                  <w:pPr>
-                    <w:pStyle w:val="ResumeText"/>
-                    <w:numPr>
-                      <w:ilvl w:val="0"/>
-                      <w:numId w:val="4"/>
-                    </w:numPr>
-                    <w:spacing w:line="240" w:lineRule="auto"/>
-                    <w:ind w:right="0"/>
-                  </w:pPr>
-                  <w:r>
-                    <w:t>Agile</w:t>
+                    <w:t>CI/CD</w:t>
                   </w:r>
                 </w:p>
                 <w:p>
@@ -532,6 +567,20 @@
                     <w:ind w:right="0"/>
                   </w:pPr>
                   <w:r>
+                    <w:t>Cursor AI</w:t>
+                  </w:r>
+                </w:p>
+                <w:p>
+                  <w:pPr>
+                    <w:pStyle w:val="ResumeText"/>
+                    <w:numPr>
+                      <w:ilvl w:val="0"/>
+                      <w:numId w:val="4"/>
+                    </w:numPr>
+                    <w:spacing w:line="240" w:lineRule="auto"/>
+                    <w:ind w:right="0"/>
+                  </w:pPr>
+                  <w:r>
                     <w:t>Slack/Teams</w:t>
                   </w:r>
                 </w:p>
@@ -1568,7 +1617,7 @@
     </w:tbl>
     <w:p/>
     <w:sectPr>
-      <w:footerReference w:type="default" r:id="rId9"/>
+      <w:footerReference w:type="default" r:id="rId10"/>
       <w:pgSz w:w="12240" w:h="15840" w:code="1"/>
       <w:pgMar w:top="1080" w:right="1080" w:bottom="1080" w:left="1080" w:header="720" w:footer="720" w:gutter="0"/>
       <w:pgNumType w:start="1"/>

</xml_diff>